<commit_message>
Added summaries, added content class
</commit_message>
<xml_diff>
--- a/Home Page ideas.docx
+++ b/Home Page ideas.docx
@@ -12,21 +12,59 @@
     </w:p>
     <w:p>
       <w:r>
-        <w:t>Gaming is arguable one of the most important factors driving development of computer hardware. The demand for better graphics and more incredible effects to be simulated and render in real time has lead processing power forward to improve as much as possible.</w:t>
-      </w:r>
-    </w:p>
-    <w:p/>
-    <w:p>
-      <w:r>
-        <w:t xml:space="preserve">Consoles have a strong history </w:t>
-      </w:r>
-      <w:proofErr w:type="gramStart"/>
-      <w:r>
-        <w:t>In</w:t>
-      </w:r>
-      <w:proofErr w:type="gramEnd"/>
-      <w:r>
-        <w:t xml:space="preserve"> computing, they have made this powerful technology available to the common man in their household, thus providing the demand for innovation and advancement.</w:t>
+        <w:t>Gaming is arguable one of the most important factors driving development of computer hardware.</w:t>
+      </w:r>
+      <w:r>
+        <w:t xml:space="preserve"> </w:t>
+      </w:r>
+      <w:r>
+        <w:t>Console</w:t>
+      </w:r>
+      <w:r>
+        <w:t xml:space="preserve"> gaming</w:t>
+      </w:r>
+      <w:r>
+        <w:t xml:space="preserve"> have a strong </w:t>
+      </w:r>
+      <w:r>
+        <w:t>position</w:t>
+      </w:r>
+      <w:r>
+        <w:t xml:space="preserve"> </w:t>
+      </w:r>
+      <w:r>
+        <w:t>in</w:t>
+      </w:r>
+      <w:r>
+        <w:t xml:space="preserve"> computing, they have made</w:t>
+      </w:r>
+      <w:r>
+        <w:t xml:space="preserve"> </w:t>
+      </w:r>
+      <w:r>
+        <w:t xml:space="preserve">powerful technology available to the common person in their household, thus creating a large and profitable community that brings the demand for innovation and </w:t>
+      </w:r>
+      <w:r>
+        <w:t>improvement.</w:t>
+      </w:r>
+      <w:bookmarkStart w:id="0" w:name="_GoBack"/>
+      <w:bookmarkEnd w:id="0"/>
+    </w:p>
+    <w:p>
+      <w:r>
+        <w:t>These improvements are useful for industry purposes as the equipment that power gaming also can be used for many other purposes</w:t>
+      </w:r>
+      <w:r>
+        <w:t xml:space="preserve">; </w:t>
+      </w:r>
+      <w:r>
+        <w:t>including advanced simulation, cryptocurrency, video editing and data analysis</w:t>
+      </w:r>
+      <w:r>
+        <w:t>.</w:t>
+      </w:r>
+      <w:r>
+        <w:t xml:space="preserve"> All of these ride off power created from the advancements designed and marketed for </w:t>
       </w:r>
     </w:p>
     <w:p/>
@@ -55,8 +93,6 @@
       <w:r>
         <w:t>Design</w:t>
       </w:r>
-      <w:bookmarkStart w:id="0" w:name="_GoBack"/>
-      <w:bookmarkEnd w:id="0"/>
     </w:p>
     <w:p/>
     <w:p>

</xml_diff>